<commit_message>
fix: correct an error in 'seance_5' resume
</commit_message>
<xml_diff>
--- a/Semestre1/Networking/resume/seance_5.docx
+++ b/Semestre1/Networking/resume/seance_5.docx
@@ -512,7 +512,23 @@
           <w:szCs w:val="32"/>
         </w:rPr>
         <w:tab/>
-        <w:t xml:space="preserve">-&gt; ex : 197.0.0/8 il contient </w:t>
+        <w:t>-&gt; ex : 197.0.0</w:t>
+      </w:r>
+      <w:r>
+        <w:rPr>
+          <w:color w:val="000000" w:themeColor="text1"/>
+          <w:sz w:val="32"/>
+          <w:szCs w:val="32"/>
+        </w:rPr>
+        <w:t>.0</w:t>
+      </w:r>
+      <w:r>
+        <w:rPr>
+          <w:color w:val="000000" w:themeColor="text1"/>
+          <w:sz w:val="32"/>
+          <w:szCs w:val="32"/>
+        </w:rPr>
+        <w:t xml:space="preserve">/8 il contient </w:t>
       </w:r>
       <m:oMath>
         <m:sSup>
@@ -1591,7 +1607,39 @@
           <w:sz w:val="32"/>
           <w:szCs w:val="32"/>
         </w:rPr>
-        <w:t xml:space="preserve"> de deux machines qui ont une adresse IP local différente mais ont </w:t>
+        <w:t xml:space="preserve"> de</w:t>
+      </w:r>
+      <w:r>
+        <w:rPr>
+          <w:color w:val="000000" w:themeColor="text1"/>
+          <w:sz w:val="32"/>
+          <w:szCs w:val="32"/>
+        </w:rPr>
+        <w:t xml:space="preserve"> la même </w:t>
+      </w:r>
+      <w:r>
+        <w:rPr>
+          <w:color w:val="000000" w:themeColor="text1"/>
+          <w:sz w:val="32"/>
+          <w:szCs w:val="32"/>
+        </w:rPr>
+        <w:t xml:space="preserve">machine </w:t>
+      </w:r>
+      <w:r>
+        <w:rPr>
+          <w:color w:val="000000" w:themeColor="text1"/>
+          <w:sz w:val="32"/>
+          <w:szCs w:val="32"/>
+        </w:rPr>
+        <w:t>la même adresse IP et</w:t>
+      </w:r>
+      <w:r>
+        <w:rPr>
+          <w:color w:val="000000" w:themeColor="text1"/>
+          <w:sz w:val="32"/>
+          <w:szCs w:val="32"/>
+        </w:rPr>
+        <w:t xml:space="preserve"> </w:t>
       </w:r>
       <w:r>
         <w:rPr>
@@ -1607,6 +1655,14 @@
           <w:sz w:val="32"/>
           <w:szCs w:val="32"/>
         </w:rPr>
+        <w:t>,</w:t>
+      </w:r>
+      <w:r>
+        <w:rPr>
+          <w:color w:val="C00000"/>
+          <w:sz w:val="32"/>
+          <w:szCs w:val="32"/>
+        </w:rPr>
         <w:t xml:space="preserve"> </w:t>
       </w:r>
       <w:r>
@@ -1615,7 +1671,31 @@
           <w:sz w:val="32"/>
           <w:szCs w:val="32"/>
         </w:rPr>
-        <w:t>ici le routeur qui vas transmettre le message vas oublier les adresses IP source (qu’elle application a envoyé cette requête parmi ces deux ?) alors il exige qu’on change le port de chacun a l’aide du PAT ainsi on prend l’exemple de class</w:t>
+        <w:t xml:space="preserve">ici le routeur qui vas transmettre le message vas oublier </w:t>
+      </w:r>
+      <w:r>
+        <w:rPr>
+          <w:color w:val="000000" w:themeColor="text1"/>
+          <w:sz w:val="32"/>
+          <w:szCs w:val="32"/>
+        </w:rPr>
+        <w:t>l’application source</w:t>
+      </w:r>
+      <w:r>
+        <w:rPr>
+          <w:color w:val="000000" w:themeColor="text1"/>
+          <w:sz w:val="32"/>
+          <w:szCs w:val="32"/>
+        </w:rPr>
+        <w:t xml:space="preserve"> (quelle application a envoyé cette requête parmi ces deux ?) alors il exige qu’on change le port de chacun a l’aide du PAT ainsi on prend l’exemple </w:t>
+      </w:r>
+      <w:r>
+        <w:rPr>
+          <w:color w:val="000000" w:themeColor="text1"/>
+          <w:sz w:val="32"/>
+          <w:szCs w:val="32"/>
+        </w:rPr>
+        <w:t>vue dans la classe.</w:t>
       </w:r>
     </w:p>
     <w:tbl>
@@ -1913,7 +1993,7 @@
                 <w:sz w:val="32"/>
                 <w:szCs w:val="32"/>
               </w:rPr>
-              <w:t>172.16.0.1</w:t>
+              <w:t>10.0.0.1</w:t>
             </w:r>
           </w:p>
         </w:tc>
@@ -2241,7 +2321,7 @@
                 <w:sz w:val="32"/>
                 <w:szCs w:val="32"/>
               </w:rPr>
-              <w:t>172.16.0.1</w:t>
+              <w:t>10.0.0.1</w:t>
             </w:r>
           </w:p>
         </w:tc>
@@ -2487,6 +2567,14 @@
               </w:rPr>
               <w:t>10.0.0.1,10</w:t>
             </w:r>
+            <w:r>
+              <w:rPr>
+                <w:color w:val="000000" w:themeColor="text1"/>
+                <w:sz w:val="32"/>
+                <w:szCs w:val="32"/>
+              </w:rPr>
+              <w:t xml:space="preserve"> de app1</w:t>
+            </w:r>
           </w:p>
         </w:tc>
         <w:tc>
@@ -2531,7 +2619,7 @@
                 <w:sz w:val="32"/>
                 <w:szCs w:val="32"/>
               </w:rPr>
-              <w:t>172.16.0.1,10</w:t>
+              <w:t>10.0.0.1,10 de app2</w:t>
             </w:r>
           </w:p>
         </w:tc>
@@ -3080,6 +3168,14 @@
               </w:rPr>
               <w:t>If2</w:t>
             </w:r>
+            <w:r>
+              <w:rPr>
+                <w:color w:val="000000" w:themeColor="text1"/>
+                <w:sz w:val="32"/>
+                <w:szCs w:val="32"/>
+              </w:rPr>
+              <w:t xml:space="preserve"> du routeur dont IP 2.0.0.2</w:t>
+            </w:r>
           </w:p>
         </w:tc>
       </w:tr>
@@ -3453,6 +3549,7 @@
           <w:sz w:val="32"/>
           <w:szCs w:val="32"/>
         </w:rPr>
+        <w:lastRenderedPageBreak/>
         <w:t>Avantage : tolérance aux pannes (au cas d’</w:t>
       </w:r>
       <w:proofErr w:type="spellStart"/>
@@ -3511,7 +3608,6 @@
           <w:sz w:val="32"/>
           <w:szCs w:val="32"/>
         </w:rPr>
-        <w:lastRenderedPageBreak/>
         <w:t>6/</w:t>
       </w:r>
       <w:r>
@@ -3890,6 +3986,7 @@
           <w:sz w:val="32"/>
           <w:szCs w:val="32"/>
         </w:rPr>
+        <w:lastRenderedPageBreak/>
         <w:t>L’adresse IP</w:t>
       </w:r>
     </w:p>
@@ -3997,7 +4094,6 @@
           <w:sz w:val="32"/>
           <w:szCs w:val="32"/>
         </w:rPr>
-        <w:lastRenderedPageBreak/>
         <w:t>8/ Choix de la route : La plus spécifique</w:t>
       </w:r>
     </w:p>
@@ -4144,7 +4240,6 @@
           <w:color w:val="000000" w:themeColor="text1"/>
           <w:sz w:val="32"/>
           <w:szCs w:val="32"/>
-          <w:lang w:val="en-US"/>
         </w:rPr>
       </w:pPr>
       <w:r>
@@ -4160,9 +4255,16 @@
           <w:color w:val="000000" w:themeColor="text1"/>
           <w:sz w:val="32"/>
           <w:szCs w:val="32"/>
-          <w:lang w:val="en-US"/>
-        </w:rPr>
-        <w:t>Conclusion Générale:</w:t>
+        </w:rPr>
+        <w:t xml:space="preserve">Conclusion </w:t>
+      </w:r>
+      <w:r>
+        <w:rPr>
+          <w:color w:val="000000" w:themeColor="text1"/>
+          <w:sz w:val="32"/>
+          <w:szCs w:val="32"/>
+        </w:rPr>
+        <w:t>Générale :</w:t>
       </w:r>
     </w:p>
     <w:p>
@@ -4172,96 +4274,58 @@
           <w:color w:val="000000" w:themeColor="text1"/>
           <w:sz w:val="32"/>
           <w:szCs w:val="32"/>
-          <w:lang w:val="en-US"/>
-        </w:rPr>
-      </w:pPr>
-      <w:proofErr w:type="spellStart"/>
-      <w:r>
-        <w:rPr>
-          <w:color w:val="000000" w:themeColor="text1"/>
-          <w:sz w:val="32"/>
-          <w:szCs w:val="32"/>
-          <w:lang w:val="en-US"/>
-        </w:rPr>
-        <w:t>Soit</w:t>
-      </w:r>
-      <w:proofErr w:type="spellEnd"/>
-      <w:r>
-        <w:rPr>
-          <w:color w:val="000000" w:themeColor="text1"/>
-          <w:sz w:val="32"/>
-          <w:szCs w:val="32"/>
-          <w:lang w:val="en-US"/>
+        </w:rPr>
+      </w:pPr>
+      <w:r>
+        <w:rPr>
+          <w:color w:val="000000" w:themeColor="text1"/>
+          <w:sz w:val="32"/>
+          <w:szCs w:val="32"/>
+        </w:rPr>
+        <w:t xml:space="preserve">Soit </w:t>
+      </w:r>
+      <w:r>
+        <w:rPr>
+          <w:color w:val="000000" w:themeColor="text1"/>
+          <w:sz w:val="32"/>
+          <w:szCs w:val="32"/>
+        </w:rPr>
+        <w:t>l’exemple</w:t>
+      </w:r>
+      <w:r>
+        <w:rPr>
+          <w:color w:val="000000" w:themeColor="text1"/>
+          <w:sz w:val="32"/>
+          <w:szCs w:val="32"/>
         </w:rPr>
         <w:t xml:space="preserve"> </w:t>
       </w:r>
-      <w:proofErr w:type="spellStart"/>
-      <w:r>
-        <w:rPr>
-          <w:color w:val="000000" w:themeColor="text1"/>
-          <w:sz w:val="32"/>
-          <w:szCs w:val="32"/>
-          <w:lang w:val="en-US"/>
-        </w:rPr>
-        <w:t>l’</w:t>
-      </w:r>
-      <w:r>
-        <w:rPr>
-          <w:color w:val="000000" w:themeColor="text1"/>
-          <w:sz w:val="32"/>
-          <w:szCs w:val="32"/>
-          <w:lang w:val="en-US"/>
-        </w:rPr>
-        <w:t>example</w:t>
-      </w:r>
-      <w:proofErr w:type="spellEnd"/>
-      <w:r>
-        <w:rPr>
-          <w:color w:val="000000" w:themeColor="text1"/>
-          <w:sz w:val="32"/>
-          <w:szCs w:val="32"/>
-          <w:lang w:val="en-US"/>
+      <w:r>
+        <w:rPr>
+          <w:color w:val="000000" w:themeColor="text1"/>
+          <w:sz w:val="32"/>
+          <w:szCs w:val="32"/>
+        </w:rPr>
+        <w:t>récapitulative</w:t>
+      </w:r>
+      <w:r>
+        <w:rPr>
+          <w:color w:val="000000" w:themeColor="text1"/>
+          <w:sz w:val="32"/>
+          <w:szCs w:val="32"/>
         </w:rPr>
         <w:t xml:space="preserve"> </w:t>
       </w:r>
-      <w:r>
-        <w:rPr>
-          <w:color w:val="000000" w:themeColor="text1"/>
-          <w:sz w:val="32"/>
-          <w:szCs w:val="32"/>
-          <w:lang w:val="en-US"/>
-        </w:rPr>
-        <w:t>recapitulative</w:t>
-      </w:r>
-      <w:r>
-        <w:rPr>
-          <w:color w:val="000000" w:themeColor="text1"/>
-          <w:sz w:val="32"/>
-          <w:szCs w:val="32"/>
-          <w:lang w:val="en-US"/>
-        </w:rPr>
-        <w:t xml:space="preserve"> </w:t>
-      </w:r>
-      <w:proofErr w:type="spellStart"/>
-      <w:r>
-        <w:rPr>
-          <w:color w:val="000000" w:themeColor="text1"/>
-          <w:sz w:val="32"/>
-          <w:szCs w:val="32"/>
-          <w:lang w:val="en-US"/>
-        </w:rPr>
-        <w:t>suivant</w:t>
-      </w:r>
-      <w:proofErr w:type="spellEnd"/>
-      <w:r>
-        <w:rPr>
-          <w:color w:val="000000" w:themeColor="text1"/>
-          <w:sz w:val="32"/>
-          <w:szCs w:val="32"/>
-          <w:lang w:val="en-US"/>
-        </w:rPr>
-        <w:t>:</w:t>
-      </w:r>
+      <w:proofErr w:type="gramStart"/>
+      <w:r>
+        <w:rPr>
+          <w:color w:val="000000" w:themeColor="text1"/>
+          <w:sz w:val="32"/>
+          <w:szCs w:val="32"/>
+        </w:rPr>
+        <w:t>suivant:</w:t>
+      </w:r>
+      <w:proofErr w:type="gramEnd"/>
     </w:p>
     <w:p>
       <w:pPr>
@@ -4362,6 +4426,7 @@
           <w:sz w:val="32"/>
           <w:szCs w:val="32"/>
         </w:rPr>
+        <w:lastRenderedPageBreak/>
         <w:t>4/ Le routeur NAT et PA</w:t>
       </w:r>
       <w:r>

</xml_diff>